<commit_message>
opdateret udvikler guide med performance sektion
</commit_message>
<xml_diff>
--- a/doc/Guide til Udviklere.docx
+++ b/doc/Guide til Udviklere.docx
@@ -228,7 +228,7 @@
       <w:r>
         <w:fldChar w:fldCharType="separate"/>
       </w:r>
-      <w:hyperlink w:anchor="_Toc328724813" w:history="1">
+      <w:hyperlink w:anchor="_Toc328984953" w:history="1">
         <w:r>
           <w:rPr>
             <w:rStyle w:val="Hyperlink"/>
@@ -269,7 +269,7 @@
             <w:noProof/>
             <w:webHidden/>
           </w:rPr>
-          <w:instrText xml:space="preserve"> PAGEREF _Toc328724813 \h </w:instrText>
+          <w:instrText xml:space="preserve"> PAGEREF _Toc328984953 \h </w:instrText>
         </w:r>
         <w:r>
           <w:rPr>
@@ -312,7 +312,7 @@
           <w:noProof/>
         </w:rPr>
       </w:pPr>
-      <w:hyperlink w:anchor="_Toc328724814" w:history="1">
+      <w:hyperlink w:anchor="_Toc328984954" w:history="1">
         <w:r>
           <w:rPr>
             <w:rStyle w:val="Hyperlink"/>
@@ -353,7 +353,7 @@
             <w:noProof/>
             <w:webHidden/>
           </w:rPr>
-          <w:instrText xml:space="preserve"> PAGEREF _Toc328724814 \h </w:instrText>
+          <w:instrText xml:space="preserve"> PAGEREF _Toc328984954 \h </w:instrText>
         </w:r>
         <w:r>
           <w:rPr>
@@ -396,7 +396,7 @@
           <w:noProof/>
         </w:rPr>
       </w:pPr>
-      <w:hyperlink w:anchor="_Toc328724815" w:history="1">
+      <w:hyperlink w:anchor="_Toc328984955" w:history="1">
         <w:r>
           <w:rPr>
             <w:rStyle w:val="Hyperlink"/>
@@ -437,7 +437,7 @@
             <w:noProof/>
             <w:webHidden/>
           </w:rPr>
-          <w:instrText xml:space="preserve"> PAGEREF _Toc328724815 \h </w:instrText>
+          <w:instrText xml:space="preserve"> PAGEREF _Toc328984955 \h </w:instrText>
         </w:r>
         <w:r>
           <w:rPr>
@@ -480,7 +480,7 @@
           <w:noProof/>
         </w:rPr>
       </w:pPr>
-      <w:hyperlink w:anchor="_Toc328724816" w:history="1">
+      <w:hyperlink w:anchor="_Toc328984956" w:history="1">
         <w:r>
           <w:rPr>
             <w:rStyle w:val="Hyperlink"/>
@@ -521,7 +521,7 @@
             <w:noProof/>
             <w:webHidden/>
           </w:rPr>
-          <w:instrText xml:space="preserve"> PAGEREF _Toc328724816 \h </w:instrText>
+          <w:instrText xml:space="preserve"> PAGEREF _Toc328984956 \h </w:instrText>
         </w:r>
         <w:r>
           <w:rPr>
@@ -564,7 +564,7 @@
           <w:noProof/>
         </w:rPr>
       </w:pPr>
-      <w:hyperlink w:anchor="_Toc328724817" w:history="1">
+      <w:hyperlink w:anchor="_Toc328984957" w:history="1">
         <w:r>
           <w:rPr>
             <w:rStyle w:val="Hyperlink"/>
@@ -605,7 +605,7 @@
             <w:noProof/>
             <w:webHidden/>
           </w:rPr>
-          <w:instrText xml:space="preserve"> PAGEREF _Toc328724817 \h </w:instrText>
+          <w:instrText xml:space="preserve"> PAGEREF _Toc328984957 \h </w:instrText>
         </w:r>
         <w:r>
           <w:rPr>
@@ -648,7 +648,7 @@
           <w:noProof/>
         </w:rPr>
       </w:pPr>
-      <w:hyperlink w:anchor="_Toc328724818" w:history="1">
+      <w:hyperlink w:anchor="_Toc328984958" w:history="1">
         <w:r>
           <w:rPr>
             <w:rStyle w:val="Hyperlink"/>
@@ -689,7 +689,7 @@
             <w:noProof/>
             <w:webHidden/>
           </w:rPr>
-          <w:instrText xml:space="preserve"> PAGEREF _Toc328724818 \h </w:instrText>
+          <w:instrText xml:space="preserve"> PAGEREF _Toc328984958 \h </w:instrText>
         </w:r>
         <w:r>
           <w:rPr>
@@ -732,7 +732,7 @@
           <w:noProof/>
         </w:rPr>
       </w:pPr>
-      <w:hyperlink w:anchor="_Toc328724819" w:history="1">
+      <w:hyperlink w:anchor="_Toc328984959" w:history="1">
         <w:r>
           <w:rPr>
             <w:rStyle w:val="Hyperlink"/>
@@ -773,7 +773,7 @@
             <w:noProof/>
             <w:webHidden/>
           </w:rPr>
-          <w:instrText xml:space="preserve"> PAGEREF _Toc328724819 \h </w:instrText>
+          <w:instrText xml:space="preserve"> PAGEREF _Toc328984959 \h </w:instrText>
         </w:r>
         <w:r>
           <w:rPr>
@@ -816,7 +816,7 @@
           <w:noProof/>
         </w:rPr>
       </w:pPr>
-      <w:hyperlink w:anchor="_Toc328724820" w:history="1">
+      <w:hyperlink w:anchor="_Toc328984960" w:history="1">
         <w:r>
           <w:rPr>
             <w:rStyle w:val="Hyperlink"/>
@@ -857,7 +857,7 @@
             <w:noProof/>
             <w:webHidden/>
           </w:rPr>
-          <w:instrText xml:space="preserve"> PAGEREF _Toc328724820 \h </w:instrText>
+          <w:instrText xml:space="preserve"> PAGEREF _Toc328984960 \h </w:instrText>
         </w:r>
         <w:r>
           <w:rPr>
@@ -900,7 +900,7 @@
           <w:noProof/>
         </w:rPr>
       </w:pPr>
-      <w:hyperlink w:anchor="_Toc328724821" w:history="1">
+      <w:hyperlink w:anchor="_Toc328984961" w:history="1">
         <w:r>
           <w:rPr>
             <w:rStyle w:val="Hyperlink"/>
@@ -941,7 +941,7 @@
             <w:noProof/>
             <w:webHidden/>
           </w:rPr>
-          <w:instrText xml:space="preserve"> PAGEREF _Toc328724821 \h </w:instrText>
+          <w:instrText xml:space="preserve"> PAGEREF _Toc328984961 \h </w:instrText>
         </w:r>
         <w:r>
           <w:rPr>
@@ -984,7 +984,7 @@
           <w:noProof/>
         </w:rPr>
       </w:pPr>
-      <w:hyperlink w:anchor="_Toc328724822" w:history="1">
+      <w:hyperlink w:anchor="_Toc328984962" w:history="1">
         <w:r>
           <w:rPr>
             <w:rStyle w:val="Hyperlink"/>
@@ -1025,7 +1025,7 @@
             <w:noProof/>
             <w:webHidden/>
           </w:rPr>
-          <w:instrText xml:space="preserve"> PAGEREF _Toc328724822 \h </w:instrText>
+          <w:instrText xml:space="preserve"> PAGEREF _Toc328984962 \h </w:instrText>
         </w:r>
         <w:r>
           <w:rPr>
@@ -1068,7 +1068,7 @@
           <w:noProof/>
         </w:rPr>
       </w:pPr>
-      <w:hyperlink w:anchor="_Toc328724823" w:history="1">
+      <w:hyperlink w:anchor="_Toc328984963" w:history="1">
         <w:r>
           <w:rPr>
             <w:rStyle w:val="Hyperlink"/>
@@ -1088,7 +1088,7 @@
             <w:rStyle w:val="Hyperlink"/>
             <w:noProof/>
           </w:rPr>
-          <w:t>Opsætning</w:t>
+          <w:t>Generering af testdata</w:t>
         </w:r>
         <w:r>
           <w:rPr>
@@ -1109,7 +1109,7 @@
             <w:noProof/>
             <w:webHidden/>
           </w:rPr>
-          <w:instrText xml:space="preserve"> PAGEREF _Toc328724823 \h </w:instrText>
+          <w:instrText xml:space="preserve"> PAGEREF _Toc328984963 \h </w:instrText>
         </w:r>
         <w:r>
           <w:rPr>
@@ -1152,7 +1152,7 @@
           <w:noProof/>
         </w:rPr>
       </w:pPr>
-      <w:hyperlink w:anchor="_Toc328724824" w:history="1">
+      <w:hyperlink w:anchor="_Toc328984964" w:history="1">
         <w:r>
           <w:rPr>
             <w:rStyle w:val="Hyperlink"/>
@@ -1172,7 +1172,7 @@
             <w:rStyle w:val="Hyperlink"/>
             <w:noProof/>
           </w:rPr>
-          <w:t>Generering af testdata</w:t>
+          <w:t>Resultater</w:t>
         </w:r>
         <w:r>
           <w:rPr>
@@ -1193,7 +1193,7 @@
             <w:noProof/>
             <w:webHidden/>
           </w:rPr>
-          <w:instrText xml:space="preserve"> PAGEREF _Toc328724824 \h </w:instrText>
+          <w:instrText xml:space="preserve"> PAGEREF _Toc328984964 \h </w:instrText>
         </w:r>
         <w:r>
           <w:rPr>
@@ -1236,7 +1236,7 @@
           <w:noProof/>
         </w:rPr>
       </w:pPr>
-      <w:hyperlink w:anchor="_Toc328724825" w:history="1">
+      <w:hyperlink w:anchor="_Toc328984965" w:history="1">
         <w:r>
           <w:rPr>
             <w:rStyle w:val="Hyperlink"/>
@@ -1277,7 +1277,7 @@
             <w:noProof/>
             <w:webHidden/>
           </w:rPr>
-          <w:instrText xml:space="preserve"> PAGEREF _Toc328724825 \h </w:instrText>
+          <w:instrText xml:space="preserve"> PAGEREF _Toc328984965 \h </w:instrText>
         </w:r>
         <w:r>
           <w:rPr>
@@ -1318,7 +1318,7 @@
       <w:pPr>
         <w:pStyle w:val="Overskrift1"/>
       </w:pPr>
-      <w:bookmarkStart w:id="2" w:name="_Toc328724813"/>
+      <w:bookmarkStart w:id="2" w:name="_Toc328984953"/>
       <w:bookmarkEnd w:id="0"/>
       <w:r>
         <w:lastRenderedPageBreak/>
@@ -1356,7 +1356,7 @@
       <w:pPr>
         <w:pStyle w:val="Overskrift1"/>
       </w:pPr>
-      <w:bookmarkStart w:id="3" w:name="_Toc328724814"/>
+      <w:bookmarkStart w:id="3" w:name="_Toc328984954"/>
       <w:r>
         <w:lastRenderedPageBreak/>
         <w:t>Opsætning af udviklingsmiljø</w:t>
@@ -1540,7 +1540,7 @@
         <w:pStyle w:val="Overskrift2"/>
       </w:pPr>
       <w:bookmarkStart w:id="4" w:name="om-koden"/>
-      <w:bookmarkStart w:id="5" w:name="_Toc328724815"/>
+      <w:bookmarkStart w:id="5" w:name="_Toc328984955"/>
       <w:bookmarkEnd w:id="4"/>
       <w:r>
         <w:t>Om koden</w:t>
@@ -1625,7 +1625,7 @@
         <w:pStyle w:val="Overskrift2"/>
       </w:pPr>
       <w:bookmarkStart w:id="6" w:name="byg"/>
-      <w:bookmarkStart w:id="7" w:name="_Toc328724816"/>
+      <w:bookmarkStart w:id="7" w:name="_Toc328984956"/>
       <w:bookmarkEnd w:id="6"/>
       <w:r>
         <w:t>Byg</w:t>
@@ -1685,7 +1685,7 @@
         <w:pStyle w:val="Overskrift2"/>
       </w:pPr>
       <w:bookmarkStart w:id="8" w:name="sosiidcardtool"/>
-      <w:bookmarkStart w:id="9" w:name="_Toc328724817"/>
+      <w:bookmarkStart w:id="9" w:name="_Toc328984957"/>
       <w:bookmarkEnd w:id="8"/>
       <w:proofErr w:type="spellStart"/>
       <w:r>
@@ -1874,7 +1874,7 @@
         <w:pStyle w:val="Overskrift1"/>
       </w:pPr>
       <w:bookmarkStart w:id="10" w:name="test-vejledning"/>
-      <w:bookmarkStart w:id="11" w:name="_Toc328724818"/>
+      <w:bookmarkStart w:id="11" w:name="_Toc328984958"/>
       <w:bookmarkEnd w:id="10"/>
       <w:r>
         <w:lastRenderedPageBreak/>
@@ -1892,7 +1892,7 @@
         <w:pStyle w:val="Overskrift2"/>
       </w:pPr>
       <w:bookmarkStart w:id="12" w:name="coverage"/>
-      <w:bookmarkStart w:id="13" w:name="_Toc328724819"/>
+      <w:bookmarkStart w:id="13" w:name="_Toc328984959"/>
       <w:bookmarkEnd w:id="12"/>
       <w:proofErr w:type="spellStart"/>
       <w:r>
@@ -2045,7 +2045,7 @@
         <w:pStyle w:val="Overskrift2"/>
       </w:pPr>
       <w:bookmarkStart w:id="14" w:name="funktionelle-tests"/>
-      <w:bookmarkStart w:id="15" w:name="_Toc328724820"/>
+      <w:bookmarkStart w:id="15" w:name="_Toc328984960"/>
       <w:bookmarkEnd w:id="14"/>
       <w:r>
         <w:t>Funktionelle tests</w:t>
@@ -2298,7 +2298,7 @@
         <w:pStyle w:val="Overskrift2"/>
       </w:pPr>
       <w:bookmarkStart w:id="16" w:name="testrapport-til-sammenligning"/>
-      <w:bookmarkStart w:id="17" w:name="_Toc328724821"/>
+      <w:bookmarkStart w:id="17" w:name="_Toc328984961"/>
       <w:bookmarkEnd w:id="16"/>
       <w:r>
         <w:t>Testrapport til sammenligning</w:t>
@@ -2331,7 +2331,7 @@
         <w:pStyle w:val="Overskrift1"/>
       </w:pPr>
       <w:bookmarkStart w:id="18" w:name="performance-tests"/>
-      <w:bookmarkStart w:id="19" w:name="_Toc328724822"/>
+      <w:bookmarkStart w:id="19" w:name="_Toc328984962"/>
       <w:bookmarkEnd w:id="18"/>
       <w:r>
         <w:lastRenderedPageBreak/>
@@ -2340,7 +2340,11 @@
       <w:bookmarkEnd w:id="19"/>
     </w:p>
     <w:p>
-      <w:commentRangeStart w:id="20"/>
+      <w:pPr>
+        <w:rPr>
+          <w:rStyle w:val="Fremhv"/>
+        </w:rPr>
+      </w:pPr>
       <w:r>
         <w:t xml:space="preserve">Sitet med </w:t>
       </w:r>
@@ -2357,95 +2361,732 @@
         <w:rPr>
           <w:rStyle w:val="Fremhv"/>
         </w:rPr>
-        <w:t>doc/performance.zip</w:t>
-      </w:r>
-      <w:commentRangeEnd w:id="20"/>
+        <w:t>doc/P</w:t>
+      </w:r>
+      <w:r>
+        <w:rPr>
+          <w:rStyle w:val="Fremhv"/>
+        </w:rPr>
+        <w:t>erformance.zip</w:t>
+      </w:r>
       <w:proofErr w:type="spellEnd"/>
-      <w:r>
-        <w:rPr>
-          <w:rStyle w:val="Kommentarhenvisning"/>
-        </w:rPr>
-        <w:commentReference w:id="20"/>
+    </w:p>
+    <w:p>
+      <w:pPr>
+        <w:rPr>
+          <w:rStyle w:val="Fremhv"/>
+        </w:rPr>
+      </w:pPr>
+    </w:p>
+    <w:p>
+      <w:pPr>
+        <w:rPr>
+          <w:rStyle w:val="Fremhv"/>
+          <w:i w:val="0"/>
+        </w:rPr>
+      </w:pPr>
+      <w:r>
+        <w:rPr>
+          <w:rStyle w:val="Fremhv"/>
+          <w:i w:val="0"/>
+        </w:rPr>
+        <w:t xml:space="preserve">Rapporten er dannet ud fra en </w:t>
+      </w:r>
+      <w:proofErr w:type="spellStart"/>
+      <w:r>
+        <w:rPr>
+          <w:rStyle w:val="Fremhv"/>
+          <w:i w:val="0"/>
+        </w:rPr>
+        <w:t>kørsen</w:t>
+      </w:r>
+      <w:proofErr w:type="spellEnd"/>
+      <w:r>
+        <w:rPr>
+          <w:rStyle w:val="Fremhv"/>
+          <w:i w:val="0"/>
+        </w:rPr>
+        <w:t xml:space="preserve"> på følgende </w:t>
+      </w:r>
+      <w:proofErr w:type="spellStart"/>
+      <w:r>
+        <w:rPr>
+          <w:rStyle w:val="Fremhv"/>
+          <w:i w:val="0"/>
+        </w:rPr>
+        <w:t>maskine-setup</w:t>
+      </w:r>
+      <w:proofErr w:type="spellEnd"/>
+    </w:p>
+    <w:p>
+      <w:pPr>
+        <w:rPr>
+          <w:rStyle w:val="Fremhv"/>
+          <w:i w:val="0"/>
+        </w:rPr>
+      </w:pPr>
+    </w:p>
+    <w:p>
+      <w:pPr>
+        <w:pStyle w:val="FormateretHTML"/>
+        <w:rPr>
+          <w:rStyle w:val="HTML-kode"/>
+        </w:rPr>
+      </w:pPr>
+      <w:r>
+        <w:rPr>
+          <w:rStyle w:val="HTML-kode"/>
+        </w:rPr>
+        <w:t xml:space="preserve">2GHz Intel </w:t>
+      </w:r>
+      <w:proofErr w:type="spellStart"/>
+      <w:r>
+        <w:rPr>
+          <w:rStyle w:val="HTML-kode"/>
+        </w:rPr>
+        <w:t>core</w:t>
+      </w:r>
+      <w:proofErr w:type="spellEnd"/>
+      <w:r>
+        <w:rPr>
+          <w:rStyle w:val="HTML-kode"/>
+        </w:rPr>
+        <w:t xml:space="preserve"> i7</w:t>
+      </w:r>
+    </w:p>
+    <w:p>
+      <w:pPr>
+        <w:pStyle w:val="FormateretHTML"/>
+        <w:rPr>
+          <w:rStyle w:val="HTML-kode"/>
+        </w:rPr>
+      </w:pPr>
+      <w:r>
+        <w:rPr>
+          <w:rStyle w:val="HTML-kode"/>
+        </w:rPr>
+        <w:t>8 GB ram</w:t>
+      </w:r>
+    </w:p>
+    <w:p>
+      <w:pPr>
+        <w:pStyle w:val="FormateretHTML"/>
+      </w:pPr>
+      <w:r>
+        <w:rPr>
+          <w:rStyle w:val="HTML-kode"/>
+        </w:rPr>
+        <w:t>SSD harddisk (Intel 520)</w:t>
       </w:r>
     </w:p>
     <w:p/>
     <w:p>
       <w:r>
-        <w:t xml:space="preserve">Dette afsnit skal skrives om når vi har lavet nye performance tests. Der findes </w:t>
+        <w:t xml:space="preserve">Opsætningen af </w:t>
       </w:r>
       <w:proofErr w:type="spellStart"/>
       <w:r>
+        <w:t>mysql</w:t>
+      </w:r>
+      <w:proofErr w:type="spellEnd"/>
+      <w:r>
+        <w:t xml:space="preserve"> kan ses i </w:t>
+      </w:r>
+      <w:proofErr w:type="spellStart"/>
+      <w:r>
         <w:rPr>
           <w:rStyle w:val="Fremhv"/>
         </w:rPr>
-        <w:t>benerator</w:t>
+        <w:t>performance/my.cnf</w:t>
       </w:r>
       <w:proofErr w:type="spellEnd"/>
-      <w:r>
-        <w:t xml:space="preserve"> scripts til at generere tilfældige testdata. Se senere beskrivelse om generering af testdata.</w:t>
-      </w:r>
     </w:p>
     <w:p/>
     <w:p>
       <w:r>
-        <w:t xml:space="preserve">Det er ikke lykkes at få serveren til at gå ned, men i tests med et forventet </w:t>
-      </w:r>
-      <w:proofErr w:type="spellStart"/>
-      <w:r>
-        <w:t>throughput</w:t>
-      </w:r>
-      <w:proofErr w:type="spellEnd"/>
-      <w:r>
-        <w:t xml:space="preserve"> på 1000 </w:t>
-      </w:r>
-      <w:proofErr w:type="spellStart"/>
-      <w:r>
-        <w:t>request/sec</w:t>
-      </w:r>
-      <w:proofErr w:type="spellEnd"/>
-      <w:r>
-        <w:t xml:space="preserve"> bliver der kun laves 200 </w:t>
-      </w:r>
-      <w:proofErr w:type="spellStart"/>
-      <w:r>
-        <w:t>requests/sec</w:t>
-      </w:r>
-      <w:proofErr w:type="spellEnd"/>
-      <w:r>
-        <w:t xml:space="preserve">. Dette kan skyldes </w:t>
-      </w:r>
-      <w:proofErr w:type="spellStart"/>
-      <w:r>
-        <w:t>setup'et</w:t>
-      </w:r>
-      <w:proofErr w:type="spellEnd"/>
-      <w:r>
-        <w:t xml:space="preserve"> eller en indstilling i </w:t>
-      </w:r>
-      <w:proofErr w:type="spellStart"/>
-      <w:r>
-        <w:t>OS'et</w:t>
-      </w:r>
-      <w:proofErr w:type="spellEnd"/>
-      <w:r>
-        <w:t>.</w:t>
+        <w:t>JVM er opsat med følgende parameter:</w:t>
+      </w:r>
+    </w:p>
+    <w:p>
+      <w:pPr>
+        <w:rPr>
+          <w:rStyle w:val="Fremhv"/>
+        </w:rPr>
+      </w:pPr>
+    </w:p>
+    <w:p>
+      <w:pPr>
+        <w:jc w:val="left"/>
+        <w:rPr>
+          <w:rStyle w:val="Fremhv"/>
+        </w:rPr>
+      </w:pPr>
+      <w:r>
+        <w:rPr>
+          <w:rStyle w:val="Fremhv"/>
+        </w:rPr>
+        <w:t xml:space="preserve">    -Xms256m -Xmx1024m -XX:MaxPermSize=1024m</w:t>
+      </w:r>
+    </w:p>
+    <w:p>
+      <w:pPr>
+        <w:jc w:val="left"/>
+        <w:rPr>
+          <w:rStyle w:val="Fremhv"/>
+        </w:rPr>
+      </w:pPr>
+      <w:r>
+        <w:rPr>
+          <w:rStyle w:val="Fremhv"/>
+        </w:rPr>
+        <w:t xml:space="preserve">    -Dsun.rmi.dgc.client.gcInterval=3600000</w:t>
+      </w:r>
+    </w:p>
+    <w:p>
+      <w:pPr>
+        <w:jc w:val="left"/>
+      </w:pPr>
+      <w:r>
+        <w:rPr>
+          <w:rStyle w:val="Fremhv"/>
+        </w:rPr>
+        <w:t xml:space="preserve">    -Dsun.rmi.dgc.server.gcInterval=3600000</w:t>
       </w:r>
     </w:p>
     <w:p/>
     <w:p>
-      <w:r>
-        <w:t xml:space="preserve">Denne </w:t>
+      <w:pPr>
+        <w:rPr>
+          <w:rStyle w:val="Fremhv"/>
+        </w:rPr>
+      </w:pPr>
+      <w:r>
+        <w:t xml:space="preserve">Det antages at databasen </w:t>
       </w:r>
       <w:proofErr w:type="spellStart"/>
       <w:r>
-        <w:t>endurence</w:t>
+        <w:rPr>
+          <w:rStyle w:val="Fremhv"/>
+        </w:rPr>
+        <w:t>minlog</w:t>
       </w:r>
       <w:proofErr w:type="spellEnd"/>
       <w:r>
-        <w:t xml:space="preserve"> tests laver 2 </w:t>
+        <w:t xml:space="preserve"> er oprettet med adgang fra brugeren </w:t>
       </w:r>
       <w:proofErr w:type="spellStart"/>
       <w:r>
+        <w:rPr>
+          <w:rStyle w:val="Fremhv"/>
+        </w:rPr>
+        <w:t>minlog</w:t>
+      </w:r>
+      <w:proofErr w:type="spellEnd"/>
+      <w:r>
+        <w:t xml:space="preserve"> og at der er </w:t>
+      </w:r>
+      <w:proofErr w:type="spellStart"/>
+      <w:r>
+        <w:t>minlog</w:t>
+      </w:r>
+      <w:proofErr w:type="spellEnd"/>
+      <w:r>
+        <w:t xml:space="preserve"> er blevet sat op med </w:t>
+      </w:r>
+      <w:proofErr w:type="spellStart"/>
+      <w:r>
+        <w:rPr>
+          <w:rStyle w:val="Fremhv"/>
+        </w:rPr>
+        <w:t>sosi.production</w:t>
+      </w:r>
+      <w:proofErr w:type="spellEnd"/>
+      <w:r>
+        <w:rPr>
+          <w:rStyle w:val="Fremhv"/>
+        </w:rPr>
+        <w:t xml:space="preserve"> = 0</w:t>
+      </w:r>
+    </w:p>
+    <w:p/>
+    <w:p>
+      <w:r>
+        <w:t>Testene kan køres ved</w:t>
+      </w:r>
+    </w:p>
+    <w:p/>
+    <w:p>
+      <w:pPr>
+        <w:rPr>
+          <w:lang w:val="en-US"/>
+        </w:rPr>
+      </w:pPr>
+      <w:proofErr w:type="spellStart"/>
+      <w:proofErr w:type="gramStart"/>
+      <w:r>
+        <w:rPr>
+          <w:rStyle w:val="Fremhv"/>
+          <w:lang w:val="en-US"/>
+        </w:rPr>
+        <w:t>mvn</w:t>
+      </w:r>
+      <w:proofErr w:type="spellEnd"/>
+      <w:proofErr w:type="gramEnd"/>
+      <w:r>
+        <w:rPr>
+          <w:rStyle w:val="Fremhv"/>
+          <w:lang w:val="en-US"/>
+        </w:rPr>
+        <w:t xml:space="preserve"> clean install site -P </w:t>
+      </w:r>
+      <w:proofErr w:type="spellStart"/>
+      <w:r>
+        <w:rPr>
+          <w:rStyle w:val="Fremhv"/>
+          <w:lang w:val="en-US"/>
+        </w:rPr>
+        <w:t>performancetest</w:t>
+      </w:r>
+      <w:proofErr w:type="spellEnd"/>
+    </w:p>
+    <w:p>
+      <w:pPr>
+        <w:rPr>
+          <w:lang w:val="en-US"/>
+        </w:rPr>
+      </w:pPr>
+    </w:p>
+    <w:p>
+      <w:r>
+        <w:t xml:space="preserve">Dog skal </w:t>
+      </w:r>
+      <w:r>
+        <w:rPr>
+          <w:rStyle w:val="Fremhv"/>
+        </w:rPr>
+        <w:t>mysql-connector-java-5.1.18.jar</w:t>
+      </w:r>
+      <w:r>
+        <w:t xml:space="preserve"> kopieres ind i </w:t>
+      </w:r>
+      <w:proofErr w:type="spellStart"/>
+      <w:r>
+        <w:rPr>
+          <w:rStyle w:val="Fremhv"/>
+        </w:rPr>
+        <w:t>jmeter/lib</w:t>
+      </w:r>
+      <w:proofErr w:type="spellEnd"/>
+      <w:r>
+        <w:t xml:space="preserve"> efter </w:t>
+      </w:r>
+      <w:proofErr w:type="spellStart"/>
+      <w:r>
+        <w:t>jmeter</w:t>
+      </w:r>
+      <w:proofErr w:type="spellEnd"/>
+      <w:r>
+        <w:t xml:space="preserve"> bliver hentet første gang, som sker når man kører denne kommando første gang</w:t>
+      </w:r>
+    </w:p>
+    <w:p/>
+    <w:p>
+      <w:pPr>
+        <w:rPr>
+          <w:rStyle w:val="Fremhv"/>
+        </w:rPr>
+      </w:pPr>
+      <w:proofErr w:type="spellStart"/>
+      <w:r>
+        <w:rPr>
+          <w:rStyle w:val="Fremhv"/>
+        </w:rPr>
+        <w:t>mvn</w:t>
+      </w:r>
+      <w:proofErr w:type="spellEnd"/>
+      <w:r>
+        <w:rPr>
+          <w:rStyle w:val="Fremhv"/>
+        </w:rPr>
+        <w:t xml:space="preserve"> </w:t>
+      </w:r>
+      <w:proofErr w:type="spellStart"/>
+      <w:r>
+        <w:rPr>
+          <w:rStyle w:val="Fremhv"/>
+        </w:rPr>
+        <w:t>clean</w:t>
+      </w:r>
+      <w:proofErr w:type="spellEnd"/>
+      <w:r>
+        <w:rPr>
+          <w:rStyle w:val="Fremhv"/>
+        </w:rPr>
+        <w:t xml:space="preserve"> </w:t>
+      </w:r>
+      <w:proofErr w:type="spellStart"/>
+      <w:r>
+        <w:rPr>
+          <w:rStyle w:val="Fremhv"/>
+        </w:rPr>
+        <w:t>install</w:t>
+      </w:r>
+      <w:proofErr w:type="spellEnd"/>
+    </w:p>
+    <w:p>
+      <w:pPr>
+        <w:rPr>
+          <w:rStyle w:val="Fremhv"/>
+        </w:rPr>
+      </w:pPr>
+    </w:p>
+    <w:p>
+      <w:r>
+        <w:t xml:space="preserve">Ellers vil stress testen med </w:t>
+      </w:r>
+      <w:proofErr w:type="spellStart"/>
+      <w:r>
+        <w:t>insert</w:t>
+      </w:r>
+      <w:proofErr w:type="spellEnd"/>
+      <w:r>
+        <w:t xml:space="preserve"> load ikke fungere korrekt.</w:t>
+      </w:r>
+    </w:p>
+    <w:p>
+      <w:pPr>
+        <w:pStyle w:val="Overskrift2"/>
+      </w:pPr>
+      <w:bookmarkStart w:id="20" w:name="_Toc328984963"/>
+      <w:r>
+        <w:t>Generering af testdata</w:t>
+      </w:r>
+      <w:bookmarkEnd w:id="20"/>
+    </w:p>
+    <w:p>
+      <w:r>
+        <w:t xml:space="preserve">Til at genere test-data er </w:t>
+      </w:r>
+      <w:proofErr w:type="spellStart"/>
+      <w:r>
+        <w:rPr>
+          <w:rStyle w:val="Fremhv"/>
+        </w:rPr>
+        <w:t>Benerator</w:t>
+      </w:r>
+      <w:proofErr w:type="spellEnd"/>
+      <w:r>
+        <w:t xml:space="preserve"> blevet brugt </w:t>
+      </w:r>
+      <w:hyperlink r:id="rId12" w:history="1">
+        <w:r>
+          <w:rPr>
+            <w:rStyle w:val="Hyperlink"/>
+          </w:rPr>
+          <w:t>http://databene.org/databene-benerator</w:t>
+        </w:r>
+      </w:hyperlink>
+    </w:p>
+    <w:p/>
+    <w:p>
+      <w:r>
+        <w:t xml:space="preserve">Alle kommandoer skal køres fra </w:t>
+      </w:r>
+      <w:r>
+        <w:rPr>
+          <w:rStyle w:val="Fremhv"/>
+        </w:rPr>
+        <w:t>performance</w:t>
+      </w:r>
+      <w:r>
+        <w:t xml:space="preserve"> mappen.</w:t>
+      </w:r>
+    </w:p>
+    <w:p/>
+    <w:p>
+      <w:r>
+        <w:t xml:space="preserve">Først køres </w:t>
+      </w:r>
+      <w:proofErr w:type="spellStart"/>
+      <w:r>
+        <w:rPr>
+          <w:rStyle w:val="Fremhv"/>
+        </w:rPr>
+        <w:t>benerator</w:t>
+      </w:r>
+      <w:proofErr w:type="spellEnd"/>
+      <w:r>
+        <w:rPr>
+          <w:rStyle w:val="Fremhv"/>
+        </w:rPr>
+        <w:t xml:space="preserve"> </w:t>
+      </w:r>
+      <w:proofErr w:type="spellStart"/>
+      <w:r>
+        <w:rPr>
+          <w:rStyle w:val="Fremhv"/>
+        </w:rPr>
+        <w:t>benerator/cpr.xml</w:t>
+      </w:r>
+      <w:proofErr w:type="spellEnd"/>
+      <w:r>
+        <w:t xml:space="preserve"> som laver CPR numre i </w:t>
+      </w:r>
+      <w:proofErr w:type="spellStart"/>
+      <w:r>
+        <w:rPr>
+          <w:rStyle w:val="Fremhv"/>
+        </w:rPr>
+        <w:t>data/cpr.csv</w:t>
+      </w:r>
+      <w:proofErr w:type="spellEnd"/>
+      <w:r>
+        <w:t xml:space="preserve"> Der generes 100.000 tilfældige CPR numre.</w:t>
+      </w:r>
+    </w:p>
+    <w:p/>
+    <w:p>
+      <w:r>
+        <w:t xml:space="preserve">Dernæst </w:t>
+      </w:r>
+      <w:proofErr w:type="spellStart"/>
+      <w:r>
+        <w:rPr>
+          <w:rStyle w:val="Fremhv"/>
+        </w:rPr>
+        <w:t>benerator</w:t>
+      </w:r>
+      <w:proofErr w:type="spellEnd"/>
+      <w:r>
+        <w:rPr>
+          <w:rStyle w:val="Fremhv"/>
+        </w:rPr>
+        <w:t xml:space="preserve"> </w:t>
+      </w:r>
+      <w:proofErr w:type="spellStart"/>
+      <w:r>
+        <w:rPr>
+          <w:rStyle w:val="Fremhv"/>
+        </w:rPr>
+        <w:t>benerator/logentries.xml</w:t>
+      </w:r>
+      <w:proofErr w:type="spellEnd"/>
+      <w:r>
+        <w:t xml:space="preserve"> som laver 450.000.000 logs i filen </w:t>
+      </w:r>
+      <w:proofErr w:type="spellStart"/>
+      <w:r>
+        <w:rPr>
+          <w:rStyle w:val="Fremhv"/>
+        </w:rPr>
+        <w:t>data/logentries.csv</w:t>
+      </w:r>
+      <w:proofErr w:type="spellEnd"/>
+      <w:r>
+        <w:rPr>
+          <w:rStyle w:val="Fremhv"/>
+        </w:rPr>
+        <w:t>.</w:t>
+      </w:r>
+      <w:r>
+        <w:rPr>
+          <w:rStyle w:val="Fremhv"/>
+          <w:i w:val="0"/>
+        </w:rPr>
+        <w:t xml:space="preserve"> Dette tager </w:t>
+      </w:r>
+      <w:proofErr w:type="spellStart"/>
+      <w:r>
+        <w:rPr>
+          <w:rStyle w:val="Fremhv"/>
+          <w:i w:val="0"/>
+        </w:rPr>
+        <w:t>ca</w:t>
+      </w:r>
+      <w:proofErr w:type="spellEnd"/>
+      <w:r>
+        <w:rPr>
+          <w:rStyle w:val="Fremhv"/>
+          <w:i w:val="0"/>
+        </w:rPr>
+        <w:t xml:space="preserve"> 4 timer at udføre</w:t>
+      </w:r>
+      <w:r>
+        <w:rPr>
+          <w:rStyle w:val="Fremhv"/>
+          <w:i w:val="0"/>
+        </w:rPr>
+        <w:t xml:space="preserve"> på en maskine med SSD harddisk</w:t>
+      </w:r>
+    </w:p>
+    <w:p>
+      <w:pPr>
+        <w:rPr>
+          <w:rStyle w:val="Fremhv"/>
+        </w:rPr>
+      </w:pPr>
+    </w:p>
+    <w:p>
+      <w:proofErr w:type="spellStart"/>
+      <w:r>
+        <w:rPr>
+          <w:rStyle w:val="Fremhv"/>
+        </w:rPr>
+        <w:t>import.sql</w:t>
+      </w:r>
+      <w:proofErr w:type="spellEnd"/>
+      <w:r>
+        <w:t xml:space="preserve"> tilpasses så den absolutte sti passer og SQL filen køres derefter mod </w:t>
+      </w:r>
+      <w:proofErr w:type="spellStart"/>
+      <w:r>
+        <w:t>MySQL</w:t>
+      </w:r>
+      <w:proofErr w:type="spellEnd"/>
+      <w:r>
+        <w:t>. Dette trin tager ca. 4 timer at udføre på en maskine med SSD harddisk.</w:t>
+      </w:r>
+    </w:p>
+    <w:p>
+      <w:pPr>
+        <w:rPr>
+          <w:rStyle w:val="Strk"/>
+        </w:rPr>
+      </w:pPr>
+    </w:p>
+    <w:p>
+      <w:r>
+        <w:rPr>
+          <w:rStyle w:val="Strk"/>
+        </w:rPr>
+        <w:lastRenderedPageBreak/>
+        <w:t>NB!</w:t>
+      </w:r>
+      <w:r>
+        <w:t xml:space="preserve"> Tilpasningen af stien skal gøres for at slippe for </w:t>
+      </w:r>
+      <w:proofErr w:type="spellStart"/>
+      <w:r>
+        <w:rPr>
+          <w:rStyle w:val="Fremhv"/>
+        </w:rPr>
+        <w:t>local</w:t>
+      </w:r>
+      <w:proofErr w:type="spellEnd"/>
+      <w:r>
+        <w:t xml:space="preserve"> parameteren til </w:t>
+      </w:r>
+      <w:r>
+        <w:rPr>
+          <w:rStyle w:val="Fremhv"/>
+        </w:rPr>
+        <w:t>load data</w:t>
+      </w:r>
+      <w:r>
+        <w:t xml:space="preserve"> som laver en kopi af </w:t>
+      </w:r>
+      <w:proofErr w:type="spellStart"/>
+      <w:r>
+        <w:t>csv</w:t>
+      </w:r>
+      <w:proofErr w:type="spellEnd"/>
+      <w:r>
+        <w:t xml:space="preserve"> f</w:t>
+      </w:r>
+      <w:r>
+        <w:t>ilen.</w:t>
+      </w:r>
+    </w:p>
+    <w:p>
+      <w:pPr>
+        <w:rPr>
+          <w:rStyle w:val="Strk"/>
+        </w:rPr>
+      </w:pPr>
+    </w:p>
+    <w:p>
+      <w:r>
+        <w:rPr>
+          <w:rStyle w:val="Strk"/>
+        </w:rPr>
+        <w:t>NB!</w:t>
+      </w:r>
+      <w:r>
+        <w:t xml:space="preserve"> </w:t>
+      </w:r>
+      <w:proofErr w:type="spellStart"/>
+      <w:r>
+        <w:rPr>
+          <w:rStyle w:val="Fremhv"/>
+        </w:rPr>
+        <w:t>import.sql</w:t>
+      </w:r>
+      <w:proofErr w:type="spellEnd"/>
+      <w:r>
+        <w:t xml:space="preserve"> slette alle indekser </w:t>
+      </w:r>
+      <w:proofErr w:type="spellStart"/>
+      <w:r>
+        <w:t>pånær</w:t>
+      </w:r>
+      <w:proofErr w:type="spellEnd"/>
+      <w:r>
+        <w:t xml:space="preserve"> </w:t>
+      </w:r>
+      <w:proofErr w:type="spellStart"/>
+      <w:r>
+        <w:t>primary</w:t>
+      </w:r>
+      <w:proofErr w:type="spellEnd"/>
+      <w:r>
+        <w:t xml:space="preserve"> </w:t>
+      </w:r>
+      <w:proofErr w:type="spellStart"/>
+      <w:r>
+        <w:t>key</w:t>
+      </w:r>
+      <w:proofErr w:type="spellEnd"/>
+      <w:r>
+        <w:t xml:space="preserve"> inden kørsel og oprette disse efter </w:t>
+      </w:r>
+      <w:proofErr w:type="spellStart"/>
+      <w:r>
+        <w:t>importeringen</w:t>
+      </w:r>
+      <w:proofErr w:type="spellEnd"/>
+      <w:r>
+        <w:t xml:space="preserve">. Dette optimerer indsættelsen </w:t>
+      </w:r>
+      <w:proofErr w:type="spellStart"/>
+      <w:r>
+        <w:t>væsenligt</w:t>
+      </w:r>
+      <w:proofErr w:type="spellEnd"/>
+      <w:r>
+        <w:t>.</w:t>
+      </w:r>
+    </w:p>
+    <w:p>
+      <w:pPr>
+        <w:pStyle w:val="Overskrift2"/>
+      </w:pPr>
+      <w:bookmarkStart w:id="21" w:name="_Toc328984964"/>
+      <w:r>
+        <w:t>Resultater</w:t>
+      </w:r>
+      <w:bookmarkEnd w:id="21"/>
+    </w:p>
+    <w:p>
+      <w:proofErr w:type="spellStart"/>
+      <w:r>
+        <w:t>Endurencetesten</w:t>
+      </w:r>
+      <w:proofErr w:type="spellEnd"/>
+      <w:r>
+        <w:t xml:space="preserve"> laver 2 </w:t>
+      </w:r>
+      <w:proofErr w:type="spellStart"/>
+      <w:r>
         <w:t>requests/sec</w:t>
       </w:r>
       <w:proofErr w:type="spellEnd"/>
@@ -2466,7 +3107,7 @@
       </w:r>
       <w:proofErr w:type="spellEnd"/>
       <w:r>
-        <w:t xml:space="preserve"> 12:00. Dette kan skyldes at computeren har et job der bliver eksekveret </w:t>
+        <w:t xml:space="preserve"> 12:00, dette kan skyldes at computeren har et job der bliver eksekveret </w:t>
       </w:r>
       <w:proofErr w:type="spellStart"/>
       <w:r>
@@ -2506,6 +3147,10 @@
       </w:r>
       <w:r>
         <w:br/>
+      </w:r>
+    </w:p>
+    <w:p>
+      <w:r>
         <w:t xml:space="preserve">Ved 1GB </w:t>
       </w:r>
       <w:proofErr w:type="spellStart"/>
@@ -2530,7 +3175,7 @@
       </w:r>
       <w:proofErr w:type="spellEnd"/>
       <w:r>
-        <w:t xml:space="preserve"> fint op. </w:t>
+        <w:t xml:space="preserve"> fint op.</w:t>
       </w:r>
     </w:p>
     <w:p>
@@ -2594,667 +3239,27 @@
       </w:r>
     </w:p>
     <w:p>
-      <w:pPr>
-        <w:pStyle w:val="Overskrift2"/>
-      </w:pPr>
-      <w:bookmarkStart w:id="21" w:name="ops%C3%A6tning"/>
-      <w:bookmarkStart w:id="22" w:name="_Toc328724823"/>
-      <w:bookmarkEnd w:id="21"/>
-      <w:r>
-        <w:t>Opsætning</w:t>
-      </w:r>
+      <w:bookmarkStart w:id="22" w:name="ops%C3%A6tning"/>
+      <w:bookmarkStart w:id="23" w:name="generering-af-testdata"/>
       <w:bookmarkEnd w:id="22"/>
+      <w:bookmarkEnd w:id="23"/>
+      <w:r>
+        <w:br w:type="textWrapping" w:clear="all"/>
+      </w:r>
     </w:p>
     <w:p>
-      <w:r>
-        <w:t xml:space="preserve">Disse tests er kørt på </w:t>
-      </w:r>
-    </w:p>
-    <w:p/>
-    <w:p>
-      <w:pPr>
-        <w:pStyle w:val="FormateretHTML"/>
-        <w:rPr>
-          <w:rStyle w:val="HTML-kode"/>
-        </w:rPr>
-      </w:pPr>
-      <w:r>
-        <w:rPr>
-          <w:rStyle w:val="HTML-kode"/>
-        </w:rPr>
-        <w:t xml:space="preserve">2GHz Intel </w:t>
-      </w:r>
-      <w:proofErr w:type="spellStart"/>
-      <w:r>
-        <w:rPr>
-          <w:rStyle w:val="HTML-kode"/>
-        </w:rPr>
-        <w:t>core</w:t>
-      </w:r>
-      <w:proofErr w:type="spellEnd"/>
-      <w:r>
-        <w:rPr>
-          <w:rStyle w:val="HTML-kode"/>
-        </w:rPr>
-        <w:t xml:space="preserve"> i7</w:t>
-      </w:r>
-    </w:p>
-    <w:p>
-      <w:pPr>
-        <w:pStyle w:val="FormateretHTML"/>
-        <w:rPr>
-          <w:rStyle w:val="HTML-kode"/>
-        </w:rPr>
-      </w:pPr>
-      <w:r>
-        <w:rPr>
-          <w:rStyle w:val="HTML-kode"/>
-        </w:rPr>
-        <w:t>8 GB ram</w:t>
-      </w:r>
-    </w:p>
-    <w:p>
-      <w:pPr>
-        <w:pStyle w:val="FormateretHTML"/>
-        <w:rPr>
-          <w:rStyle w:val="HTML-kode"/>
-        </w:rPr>
-      </w:pPr>
-      <w:r>
-        <w:rPr>
-          <w:rStyle w:val="HTML-kode"/>
-        </w:rPr>
-        <w:t xml:space="preserve">Harddisk med 5400 </w:t>
-      </w:r>
-      <w:proofErr w:type="spellStart"/>
-      <w:r>
-        <w:rPr>
-          <w:rStyle w:val="HTML-kode"/>
-        </w:rPr>
-        <w:t>rpm</w:t>
-      </w:r>
-      <w:proofErr w:type="spellEnd"/>
-    </w:p>
-    <w:p/>
-    <w:p>
-      <w:r>
-        <w:t xml:space="preserve">Opsætning af </w:t>
-      </w:r>
-      <w:proofErr w:type="spellStart"/>
-      <w:r>
-        <w:t>mysql</w:t>
-      </w:r>
-      <w:proofErr w:type="spellEnd"/>
-      <w:r>
-        <w:t>:</w:t>
-      </w:r>
-    </w:p>
-    <w:p/>
-    <w:p>
-      <w:pPr>
-        <w:pStyle w:val="FormateretHTML"/>
-        <w:rPr>
-          <w:rStyle w:val="HTML-kode"/>
-          <w:lang w:val="en-US"/>
-        </w:rPr>
-      </w:pPr>
-      <w:proofErr w:type="spellStart"/>
-      <w:r>
-        <w:rPr>
-          <w:rStyle w:val="HTML-kode"/>
-          <w:lang w:val="en-US"/>
-        </w:rPr>
-        <w:lastRenderedPageBreak/>
-        <w:t>innodb_data_file_path</w:t>
-      </w:r>
-      <w:proofErr w:type="spellEnd"/>
-      <w:r>
-        <w:rPr>
-          <w:rStyle w:val="HTML-kode"/>
-          <w:lang w:val="en-US"/>
-        </w:rPr>
-        <w:t xml:space="preserve"> = ibdata1:10M</w:t>
-      </w:r>
-      <w:proofErr w:type="gramStart"/>
-      <w:r>
-        <w:rPr>
-          <w:rStyle w:val="HTML-kode"/>
-          <w:lang w:val="en-US"/>
-        </w:rPr>
-        <w:t>:autoextend</w:t>
-      </w:r>
-      <w:proofErr w:type="gramEnd"/>
-    </w:p>
-    <w:p>
-      <w:pPr>
-        <w:pStyle w:val="FormateretHTML"/>
-        <w:rPr>
-          <w:rStyle w:val="HTML-kode"/>
-          <w:lang w:val="en-US"/>
-        </w:rPr>
-      </w:pPr>
-      <w:proofErr w:type="spellStart"/>
-      <w:r>
-        <w:rPr>
-          <w:rStyle w:val="HTML-kode"/>
-          <w:lang w:val="en-US"/>
-        </w:rPr>
-        <w:t>innodb_flush_log_at_trx_commit</w:t>
-      </w:r>
-      <w:proofErr w:type="spellEnd"/>
-      <w:r>
-        <w:rPr>
-          <w:rStyle w:val="HTML-kode"/>
-          <w:lang w:val="en-US"/>
-        </w:rPr>
-        <w:t xml:space="preserve"> = 1</w:t>
-      </w:r>
-    </w:p>
-    <w:p>
-      <w:pPr>
-        <w:pStyle w:val="FormateretHTML"/>
-        <w:rPr>
-          <w:rStyle w:val="HTML-kode"/>
-          <w:lang w:val="en-US"/>
-        </w:rPr>
-      </w:pPr>
-      <w:proofErr w:type="spellStart"/>
-      <w:r>
-        <w:rPr>
-          <w:rStyle w:val="HTML-kode"/>
-          <w:lang w:val="en-US"/>
-        </w:rPr>
-        <w:t>innodb_lock_wait_timeout</w:t>
-      </w:r>
-      <w:proofErr w:type="spellEnd"/>
-      <w:r>
-        <w:rPr>
-          <w:rStyle w:val="HTML-kode"/>
-          <w:lang w:val="en-US"/>
-        </w:rPr>
-        <w:t xml:space="preserve"> = 50</w:t>
-      </w:r>
-    </w:p>
-    <w:p>
-      <w:pPr>
-        <w:pStyle w:val="FormateretHTML"/>
-        <w:rPr>
-          <w:rStyle w:val="HTML-kode"/>
-          <w:lang w:val="en-US"/>
-        </w:rPr>
-      </w:pPr>
-      <w:proofErr w:type="spellStart"/>
-      <w:r>
-        <w:rPr>
-          <w:rStyle w:val="HTML-kode"/>
-          <w:lang w:val="en-US"/>
-        </w:rPr>
-        <w:t>innodb_additional_mem_pool_size</w:t>
-      </w:r>
-      <w:proofErr w:type="spellEnd"/>
-      <w:r>
-        <w:rPr>
-          <w:rStyle w:val="HTML-kode"/>
-          <w:lang w:val="en-US"/>
-        </w:rPr>
-        <w:t>=512M</w:t>
-      </w:r>
-    </w:p>
-    <w:p>
-      <w:pPr>
-        <w:pStyle w:val="FormateretHTML"/>
-        <w:rPr>
-          <w:rStyle w:val="HTML-kode"/>
-          <w:lang w:val="en-US"/>
-        </w:rPr>
-      </w:pPr>
-      <w:proofErr w:type="spellStart"/>
-      <w:r>
-        <w:rPr>
-          <w:rStyle w:val="HTML-kode"/>
-          <w:lang w:val="en-US"/>
-        </w:rPr>
-        <w:t>innodb_buffer_pool_size</w:t>
-      </w:r>
-      <w:proofErr w:type="spellEnd"/>
-      <w:r>
-        <w:rPr>
-          <w:rStyle w:val="HTML-kode"/>
-          <w:lang w:val="en-US"/>
-        </w:rPr>
-        <w:t>=4096M</w:t>
-      </w:r>
-    </w:p>
-    <w:p>
-      <w:pPr>
-        <w:pStyle w:val="FormateretHTML"/>
-        <w:rPr>
-          <w:rStyle w:val="HTML-kode"/>
-          <w:lang w:val="en-US"/>
-        </w:rPr>
-      </w:pPr>
-      <w:proofErr w:type="spellStart"/>
-      <w:r>
-        <w:rPr>
-          <w:rStyle w:val="HTML-kode"/>
-          <w:lang w:val="en-US"/>
-        </w:rPr>
-        <w:t>innodb_log_buffer_size</w:t>
-      </w:r>
-      <w:proofErr w:type="spellEnd"/>
-      <w:r>
-        <w:rPr>
-          <w:rStyle w:val="HTML-kode"/>
-          <w:lang w:val="en-US"/>
-        </w:rPr>
-        <w:t>=128M</w:t>
-      </w:r>
-    </w:p>
-    <w:p>
-      <w:pPr>
-        <w:pStyle w:val="FormateretHTML"/>
-        <w:rPr>
-          <w:rStyle w:val="HTML-kode"/>
-          <w:lang w:val="en-US"/>
-        </w:rPr>
-      </w:pPr>
-      <w:proofErr w:type="spellStart"/>
-      <w:r>
-        <w:rPr>
-          <w:rStyle w:val="HTML-kode"/>
-          <w:lang w:val="en-US"/>
-        </w:rPr>
-        <w:t>innodb_log_file_size</w:t>
-      </w:r>
-      <w:proofErr w:type="spellEnd"/>
-      <w:r>
-        <w:rPr>
-          <w:rStyle w:val="HTML-kode"/>
-          <w:lang w:val="en-US"/>
-        </w:rPr>
-        <w:t>=1024M</w:t>
-      </w:r>
-    </w:p>
-    <w:p>
-      <w:pPr>
-        <w:pStyle w:val="FormateretHTML"/>
-        <w:rPr>
-          <w:rStyle w:val="HTML-kode"/>
-          <w:lang w:val="en-US"/>
-        </w:rPr>
-      </w:pPr>
-      <w:proofErr w:type="spellStart"/>
-      <w:r>
-        <w:rPr>
-          <w:rStyle w:val="HTML-kode"/>
-          <w:lang w:val="en-US"/>
-        </w:rPr>
-        <w:t>read_buffer_size</w:t>
-      </w:r>
-      <w:proofErr w:type="spellEnd"/>
-      <w:r>
-        <w:rPr>
-          <w:rStyle w:val="HTML-kode"/>
-          <w:lang w:val="en-US"/>
-        </w:rPr>
-        <w:t>= 128M</w:t>
-      </w:r>
-    </w:p>
-    <w:p>
-      <w:pPr>
-        <w:pStyle w:val="FormateretHTML"/>
-        <w:rPr>
-          <w:rStyle w:val="HTML-kode"/>
-          <w:lang w:val="en-US"/>
-        </w:rPr>
-      </w:pPr>
-      <w:proofErr w:type="spellStart"/>
-      <w:r>
-        <w:rPr>
-          <w:rStyle w:val="HTML-kode"/>
-          <w:lang w:val="en-US"/>
-        </w:rPr>
-        <w:t>sort_buffer_size</w:t>
-      </w:r>
-      <w:proofErr w:type="spellEnd"/>
-      <w:r>
-        <w:rPr>
-          <w:rStyle w:val="HTML-kode"/>
-          <w:lang w:val="en-US"/>
-        </w:rPr>
-        <w:t>=4096M</w:t>
-      </w:r>
-    </w:p>
-    <w:p>
-      <w:pPr>
-        <w:pStyle w:val="FormateretHTML"/>
-        <w:rPr>
-          <w:rStyle w:val="HTML-kode"/>
-          <w:lang w:val="en-US"/>
-        </w:rPr>
-      </w:pPr>
-      <w:proofErr w:type="spellStart"/>
-      <w:r>
-        <w:rPr>
-          <w:rStyle w:val="HTML-kode"/>
-          <w:lang w:val="en-US"/>
-        </w:rPr>
-        <w:t>tmp_table_size</w:t>
-      </w:r>
-      <w:proofErr w:type="spellEnd"/>
-      <w:r>
-        <w:rPr>
-          <w:rStyle w:val="HTML-kode"/>
-          <w:lang w:val="en-US"/>
-        </w:rPr>
-        <w:t>= 1024M</w:t>
-      </w:r>
-    </w:p>
-    <w:p>
-      <w:pPr>
-        <w:rPr>
-          <w:lang w:val="en-US"/>
-        </w:rPr>
-      </w:pPr>
-    </w:p>
-    <w:p>
-      <w:r>
-        <w:t xml:space="preserve">Det antages at databasen </w:t>
-      </w:r>
-      <w:proofErr w:type="spellStart"/>
-      <w:r>
-        <w:rPr>
-          <w:rStyle w:val="Fremhv"/>
-        </w:rPr>
-        <w:t>minlog</w:t>
-      </w:r>
-      <w:proofErr w:type="spellEnd"/>
-      <w:r>
-        <w:t xml:space="preserve"> er oprettet med adgang fra brugeren </w:t>
-      </w:r>
-      <w:proofErr w:type="spellStart"/>
-      <w:r>
-        <w:rPr>
-          <w:rStyle w:val="Fremhv"/>
-        </w:rPr>
-        <w:t>minlog</w:t>
-      </w:r>
-      <w:proofErr w:type="spellEnd"/>
-      <w:r>
-        <w:t xml:space="preserve"> og at der er </w:t>
-      </w:r>
-      <w:proofErr w:type="spellStart"/>
-      <w:r>
-        <w:t>minlog</w:t>
-      </w:r>
-      <w:proofErr w:type="spellEnd"/>
-      <w:r>
-        <w:t xml:space="preserve"> er blevet sat op med </w:t>
-      </w:r>
-      <w:proofErr w:type="spellStart"/>
-      <w:r>
-        <w:rPr>
-          <w:rStyle w:val="Fremhv"/>
-        </w:rPr>
-        <w:t>sosi.production</w:t>
-      </w:r>
-      <w:proofErr w:type="spellEnd"/>
-      <w:r>
-        <w:rPr>
-          <w:rStyle w:val="Fremhv"/>
-        </w:rPr>
-        <w:t xml:space="preserve"> = 0</w:t>
-      </w:r>
-    </w:p>
-    <w:p>
-      <w:pPr>
-        <w:pStyle w:val="Overskrift2"/>
-      </w:pPr>
-      <w:bookmarkStart w:id="23" w:name="generering-af-testdata"/>
-      <w:bookmarkStart w:id="24" w:name="_Toc328724824"/>
-      <w:bookmarkEnd w:id="23"/>
-      <w:r>
-        <w:t>Generering af testdata</w:t>
-      </w:r>
-      <w:bookmarkEnd w:id="24"/>
-    </w:p>
-    <w:p>
-      <w:r>
-        <w:t xml:space="preserve">Til at genere test-data med er </w:t>
-      </w:r>
-      <w:proofErr w:type="spellStart"/>
-      <w:r>
-        <w:rPr>
-          <w:rStyle w:val="Fremhv"/>
-        </w:rPr>
-        <w:t>Benerator</w:t>
-      </w:r>
-      <w:proofErr w:type="spellEnd"/>
-      <w:r>
-        <w:t xml:space="preserve"> blevet brugt </w:t>
-      </w:r>
-      <w:hyperlink r:id="rId15" w:history="1">
-        <w:r>
-          <w:rPr>
-            <w:rStyle w:val="Hyperlink"/>
-          </w:rPr>
-          <w:t>http://databene.org/databene-benerator</w:t>
-        </w:r>
-      </w:hyperlink>
-    </w:p>
-    <w:p/>
-    <w:p>
-      <w:r>
-        <w:t xml:space="preserve">Alle kommandoer skal køres fra </w:t>
-      </w:r>
-      <w:r>
-        <w:rPr>
-          <w:rStyle w:val="Fremhv"/>
-        </w:rPr>
-        <w:t>/performance</w:t>
-      </w:r>
-      <w:r>
-        <w:t>.</w:t>
-      </w:r>
-    </w:p>
-    <w:p/>
-    <w:p>
-      <w:r>
-        <w:t xml:space="preserve">Først køres </w:t>
-      </w:r>
-      <w:proofErr w:type="spellStart"/>
-      <w:r>
-        <w:rPr>
-          <w:rStyle w:val="Fremhv"/>
-        </w:rPr>
-        <w:t>benerator</w:t>
-      </w:r>
-      <w:proofErr w:type="spellEnd"/>
-      <w:r>
-        <w:rPr>
-          <w:rStyle w:val="Fremhv"/>
-        </w:rPr>
-        <w:t xml:space="preserve"> </w:t>
-      </w:r>
-      <w:proofErr w:type="spellStart"/>
-      <w:r>
-        <w:rPr>
-          <w:rStyle w:val="Fremhv"/>
-        </w:rPr>
-        <w:t>benerator/cpr.xml</w:t>
-      </w:r>
-      <w:proofErr w:type="spellEnd"/>
-      <w:r>
-        <w:t xml:space="preserve"> som laver CPR numre i </w:t>
-      </w:r>
-      <w:proofErr w:type="spellStart"/>
-      <w:r>
-        <w:rPr>
-          <w:rStyle w:val="Fremhv"/>
-        </w:rPr>
-        <w:t>data/cpr.csv</w:t>
-      </w:r>
-      <w:proofErr w:type="spellEnd"/>
-      <w:r>
-        <w:t xml:space="preserve"> Der generes 50.000 tilfældige CPR numre.</w:t>
-      </w:r>
-    </w:p>
-    <w:p/>
-    <w:p>
-      <w:r>
-        <w:t xml:space="preserve">Dernæst </w:t>
-      </w:r>
-      <w:proofErr w:type="spellStart"/>
-      <w:r>
-        <w:rPr>
-          <w:rStyle w:val="Fremhv"/>
-        </w:rPr>
-        <w:t>benerator</w:t>
-      </w:r>
-      <w:proofErr w:type="spellEnd"/>
-      <w:r>
-        <w:rPr>
-          <w:rStyle w:val="Fremhv"/>
-        </w:rPr>
-        <w:t xml:space="preserve"> </w:t>
-      </w:r>
-      <w:proofErr w:type="spellStart"/>
-      <w:r>
-        <w:rPr>
-          <w:rStyle w:val="Fremhv"/>
-        </w:rPr>
-        <w:t>benerator/logentries.xml</w:t>
-      </w:r>
-      <w:proofErr w:type="spellEnd"/>
-      <w:r>
-        <w:t xml:space="preserve"> som laver 450.000.000 logs i filen </w:t>
-      </w:r>
-      <w:proofErr w:type="spellStart"/>
-      <w:r>
-        <w:rPr>
-          <w:rStyle w:val="Fremhv"/>
-        </w:rPr>
-        <w:t>data/logentries.csv</w:t>
-      </w:r>
-      <w:proofErr w:type="spellEnd"/>
-    </w:p>
-    <w:p>
-      <w:pPr>
-        <w:rPr>
-          <w:rStyle w:val="Fremhv"/>
-        </w:rPr>
-      </w:pPr>
-    </w:p>
-    <w:p>
-      <w:proofErr w:type="spellStart"/>
-      <w:r>
-        <w:rPr>
-          <w:rStyle w:val="Fremhv"/>
-        </w:rPr>
-        <w:t>import.sql</w:t>
-      </w:r>
-      <w:proofErr w:type="spellEnd"/>
-      <w:r>
-        <w:t xml:space="preserve"> tilpasses så den </w:t>
-      </w:r>
-      <w:proofErr w:type="spellStart"/>
-      <w:r>
-        <w:t>absolute</w:t>
-      </w:r>
-      <w:proofErr w:type="spellEnd"/>
-      <w:r>
-        <w:t xml:space="preserve"> sti passer. </w:t>
-      </w:r>
-      <w:r>
-        <w:rPr>
-          <w:rStyle w:val="Strk"/>
-        </w:rPr>
-        <w:t>NB!</w:t>
-      </w:r>
-      <w:r>
-        <w:t xml:space="preserve"> Dette skal gøres for at slippe for </w:t>
-      </w:r>
-      <w:proofErr w:type="spellStart"/>
-      <w:r>
-        <w:rPr>
-          <w:rStyle w:val="Fremhv"/>
-        </w:rPr>
-        <w:t>local</w:t>
-      </w:r>
-      <w:proofErr w:type="spellEnd"/>
-      <w:r>
-        <w:t xml:space="preserve"> parameteren til </w:t>
-      </w:r>
-      <w:r>
-        <w:rPr>
-          <w:rStyle w:val="Fremhv"/>
-        </w:rPr>
-        <w:t>load data</w:t>
-      </w:r>
-      <w:r>
-        <w:t xml:space="preserve"> som laver en kopi af </w:t>
-      </w:r>
-      <w:proofErr w:type="spellStart"/>
-      <w:r>
-        <w:t>csv</w:t>
-      </w:r>
-      <w:proofErr w:type="spellEnd"/>
-      <w:r>
-        <w:t xml:space="preserve"> filen.</w:t>
-      </w:r>
-    </w:p>
-    <w:p>
-      <w:pPr>
-        <w:rPr>
-          <w:rStyle w:val="Strk"/>
-        </w:rPr>
-      </w:pPr>
-    </w:p>
-    <w:p>
-      <w:r>
-        <w:rPr>
-          <w:rStyle w:val="Strk"/>
-        </w:rPr>
-        <w:t>NB!</w:t>
-      </w:r>
-      <w:r>
-        <w:t xml:space="preserve"> Det kan være en fordel at slette alle indekser på nær </w:t>
-      </w:r>
-      <w:proofErr w:type="spellStart"/>
-      <w:r>
-        <w:t>primary</w:t>
-      </w:r>
-      <w:proofErr w:type="spellEnd"/>
-      <w:r>
-        <w:t xml:space="preserve"> </w:t>
-      </w:r>
-      <w:proofErr w:type="spellStart"/>
-      <w:r>
-        <w:t>key</w:t>
-      </w:r>
-      <w:proofErr w:type="spellEnd"/>
-      <w:r>
-        <w:t xml:space="preserve"> inden kørsel. Dette optimerer indsættelsen væsentligt.</w:t>
-      </w:r>
-    </w:p>
-    <w:p>
-      <w:r>
-        <w:br w:type="textWrapping" w:clear="all"/>
-      </w:r>
-    </w:p>
-    <w:p>
       <w:pPr>
         <w:pStyle w:val="Overskrift1"/>
       </w:pPr>
-      <w:bookmarkStart w:id="25" w:name="_Toc263424147"/>
-      <w:bookmarkStart w:id="26" w:name="_Toc328724825"/>
+      <w:bookmarkStart w:id="24" w:name="_Toc263424147"/>
+      <w:bookmarkStart w:id="25" w:name="_Toc328984965"/>
       <w:proofErr w:type="spellStart"/>
       <w:r>
         <w:lastRenderedPageBreak/>
         <w:t>Ændringslog</w:t>
       </w:r>
+      <w:bookmarkEnd w:id="24"/>
       <w:bookmarkEnd w:id="25"/>
-      <w:bookmarkEnd w:id="26"/>
       <w:proofErr w:type="spellEnd"/>
     </w:p>
     <w:p>
@@ -3456,9 +3461,9 @@
       </w:pPr>
     </w:p>
     <w:sectPr>
-      <w:footerReference w:type="default" r:id="rId16"/>
-      <w:headerReference w:type="first" r:id="rId17"/>
-      <w:footerReference w:type="first" r:id="rId18"/>
+      <w:footerReference w:type="default" r:id="rId15"/>
+      <w:headerReference w:type="first" r:id="rId16"/>
+      <w:footerReference w:type="first" r:id="rId17"/>
       <w:pgSz w:w="11900" w:h="16840"/>
       <w:pgMar w:top="1440" w:right="1800" w:bottom="1440" w:left="1800" w:header="720" w:footer="720" w:gutter="0"/>
       <w:cols w:space="720"/>
@@ -3466,30 +3471,6 @@
     </w:sectPr>
   </w:body>
 </w:document>
-</file>
-
-<file path=word/comments.xml><?xml version="1.0" encoding="utf-8"?>
-<w:comments xmlns:ve="http://schemas.openxmlformats.org/markup-compatibility/2006" xmlns:o="urn:schemas-microsoft-com:office:office" xmlns:r="http://schemas.openxmlformats.org/officeDocument/2006/relationships" xmlns:m="http://schemas.openxmlformats.org/officeDocument/2006/math" xmlns:v="urn:schemas-microsoft-com:vml" xmlns:wp="http://schemas.openxmlformats.org/drawingml/2006/wordprocessingDrawing" xmlns:w10="urn:schemas-microsoft-com:office:word" xmlns:w="http://schemas.openxmlformats.org/wordprocessingml/2006/main" xmlns:wne="http://schemas.microsoft.com/office/word/2006/wordml">
-  <w:comment w:id="20" w:author="Brian" w:date="2012-06-29T12:40:00Z" w:initials="B">
-    <w:p>
-      <w:pPr>
-        <w:pStyle w:val="Kommentartekst"/>
-      </w:pPr>
-      <w:r>
-        <w:rPr>
-          <w:rStyle w:val="Kommentarhenvisning"/>
-        </w:rPr>
-        <w:annotationRef/>
-      </w:r>
-      <w:r>
-        <w:rPr>
-          <w:rStyle w:val="Kommentarhenvisning"/>
-        </w:rPr>
-        <w:t>Dette skal skrives om, hele afsnittet</w:t>
-      </w:r>
-    </w:p>
-  </w:comment>
-</w:comments>
 </file>
 
 <file path=word/endnotes.xml><?xml version="1.0" encoding="utf-8"?>
@@ -13322,7 +13303,7 @@
 </file>
 
 <file path=customXml/itemProps1.xml><?xml version="1.0" encoding="utf-8"?>
-<ds:datastoreItem xmlns:ds="http://schemas.openxmlformats.org/officeDocument/2006/customXml" ds:itemID="{7DAC95DC-8D6A-4F30-BC28-5B22AA0AC236}">
+<ds:datastoreItem xmlns:ds="http://schemas.openxmlformats.org/officeDocument/2006/customXml" ds:itemID="{8CBB2CE4-E7F7-4859-B5CE-E6924AC3713C}">
   <ds:schemaRefs>
     <ds:schemaRef ds:uri="http://schemas.openxmlformats.org/officeDocument/2006/bibliography"/>
   </ds:schemaRefs>

</xml_diff>